<commit_message>
big data and a mess
</commit_message>
<xml_diff>
--- a/ModelLicenta.docx
+++ b/ModelLicenta.docx
@@ -1459,15 +1459,17 @@
           <w:szCs w:val="24"/>
           <w:lang w:val="ro-RO"/>
         </w:rPr>
-        <w:t xml:space="preserve"> de prezi</w:t>
-      </w:r>
-      <w:r>
-        <w:rPr>
-          <w:sz w:val="24"/>
-          <w:szCs w:val="24"/>
-          <w:lang w:val="ro-RO"/>
-        </w:rPr>
-        <w:t>cere automată a textului scris</w:t>
+        <w:t xml:space="preserve"> de predicție</w:t>
+      </w:r>
+      <w:bookmarkStart w:id="0" w:name="_GoBack"/>
+      <w:bookmarkEnd w:id="0"/>
+      <w:r>
+        <w:rPr>
+          <w:sz w:val="24"/>
+          <w:szCs w:val="24"/>
+          <w:lang w:val="ro-RO"/>
+        </w:rPr>
+        <w:t xml:space="preserve"> automată a textului scris</w:t>
       </w:r>
       <w:r>
         <w:rPr>
@@ -2326,15 +2328,7 @@
           <w:szCs w:val="24"/>
           <w:lang w:val="ro-RO"/>
         </w:rPr>
-        <w:t>O</w:t>
-      </w:r>
-      <w:r>
-        <w:rPr>
-          <w:sz w:val="24"/>
-          <w:szCs w:val="24"/>
-          <w:lang w:val="ro-RO"/>
-        </w:rPr>
-        <w:t xml:space="preserve"> RNN simplă este greu de antrenat pentru dependințe foarte lungi, din cauza problemei </w:t>
+        <w:t xml:space="preserve">O RNN simplă este greu de antrenat pentru dependințe foarte lungi, din cauza problemei </w:t>
       </w:r>
       <w:r>
         <w:rPr>
@@ -2404,31 +2398,7 @@
           <w:lang w:val="ro-RO"/>
         </w:rPr>
         <w:tab/>
-        <w:t>Rețelele Long Short-Term Memory (</w:t>
-      </w:r>
-      <w:r>
-        <w:rPr>
-          <w:sz w:val="24"/>
-          <w:szCs w:val="24"/>
-          <w:lang w:val="ro-RO"/>
-        </w:rPr>
-        <w:t>LSTM</w:t>
-      </w:r>
-      <w:r>
-        <w:rPr>
-          <w:sz w:val="24"/>
-          <w:szCs w:val="24"/>
-          <w:lang w:val="ro-RO"/>
-        </w:rPr>
-        <w:t>)</w:t>
-      </w:r>
-      <w:r>
-        <w:rPr>
-          <w:sz w:val="24"/>
-          <w:szCs w:val="24"/>
-          <w:lang w:val="ro-RO"/>
-        </w:rPr>
-        <w:t xml:space="preserve"> rezolvă problema </w:t>
+        <w:t xml:space="preserve">Rețelele Long Short-Term Memory (LSTM) rezolvă problema </w:t>
       </w:r>
       <w:r>
         <w:rPr>
@@ -2622,8 +2592,6 @@
         </w:rPr>
         <w:t>s</w:t>
       </w:r>
-      <w:bookmarkStart w:id="0" w:name="_GoBack"/>
-      <w:bookmarkEnd w:id="0"/>
       <w:r>
         <w:rPr>
           <w:sz w:val="24"/>
@@ -26852,7 +26820,7 @@
 </file>
 
 <file path=customXml/itemProps1.xml><?xml version="1.0" encoding="utf-8"?>
-<ds:datastoreItem xmlns:ds="http://schemas.openxmlformats.org/officeDocument/2006/customXml" ds:itemID="{3829D144-F905-4A23-9B6F-0C8142AE2E4D}">
+<ds:datastoreItem xmlns:ds="http://schemas.openxmlformats.org/officeDocument/2006/customXml" ds:itemID="{4274D84C-9513-4554-806C-C3C190096EA3}">
   <ds:schemaRefs>
     <ds:schemaRef ds:uri="http://schemas.openxmlformats.org/officeDocument/2006/bibliography"/>
   </ds:schemaRefs>

</xml_diff>